<commit_message>
o que deve ser mudado foi comentado/ no diagrama de casos de uso sera necessario adicionar um administrador que filtre e de destaque as pesquisas mais elaboradas, e deve-se padronizar as relacoes
</commit_message>
<xml_diff>
--- a/regra de negocios.docx
+++ b/regra de negocios.docx
@@ -123,6 +123,14 @@
           <w:sz w:val="24"/>
           <w:szCs w:val="24"/>
         </w:rPr>
+        <w:t xml:space="preserve">// </w:t>
+      </w:r>
+      <w:r>
+        <w:rPr>
+          <w:rFonts w:ascii="Arial" w:hAnsi="Arial" w:cs="Arial"/>
+          <w:sz w:val="24"/>
+          <w:szCs w:val="24"/>
+        </w:rPr>
         <w:t>Todas as informações devem ser atualizadas em tempo real.</w:t>
       </w:r>
     </w:p>
@@ -157,175 +165,15 @@
           <w:sz w:val="24"/>
           <w:szCs w:val="24"/>
         </w:rPr>
-        <w:t>As informações devem ser tiradas de fontes confiáveis, como o site oficial da prefeitura e da câmara de Mogi das Cruzes.</w:t>
-      </w:r>
-    </w:p>
-    <w:p>
-      <w:pPr>
-        <w:rPr>
-          <w:rFonts w:ascii="Arial" w:hAnsi="Arial" w:cs="Arial"/>
-          <w:sz w:val="24"/>
-          <w:szCs w:val="24"/>
-        </w:rPr>
-      </w:pPr>
-      <w:r>
-        <w:rPr>
-          <w:rFonts w:ascii="Arial" w:hAnsi="Arial" w:cs="Arial"/>
-          <w:sz w:val="24"/>
-          <w:szCs w:val="24"/>
-        </w:rPr>
-        <w:t>RN004 – Facilidade de acesso</w:t>
-      </w:r>
-    </w:p>
-    <w:p>
-      <w:pPr>
-        <w:rPr>
-          <w:rFonts w:ascii="Arial" w:hAnsi="Arial" w:cs="Arial"/>
-          <w:sz w:val="24"/>
-          <w:szCs w:val="24"/>
-        </w:rPr>
-      </w:pPr>
-      <w:r>
-        <w:rPr>
-          <w:rFonts w:ascii="Arial" w:hAnsi="Arial" w:cs="Arial"/>
-          <w:sz w:val="24"/>
-          <w:szCs w:val="24"/>
-        </w:rPr>
-        <w:t xml:space="preserve">Qualquer um que desejar </w:t>
-      </w:r>
-      <w:r>
-        <w:rPr>
-          <w:rFonts w:ascii="Arial" w:hAnsi="Arial" w:cs="Arial"/>
-          <w:sz w:val="24"/>
-          <w:szCs w:val="24"/>
-        </w:rPr>
-        <w:t>poderá ter</w:t>
-      </w:r>
-      <w:r>
-        <w:rPr>
-          <w:rFonts w:ascii="Arial" w:hAnsi="Arial" w:cs="Arial"/>
-          <w:sz w:val="24"/>
-          <w:szCs w:val="24"/>
-        </w:rPr>
-        <w:t xml:space="preserve"> acesso </w:t>
-      </w:r>
-      <w:proofErr w:type="spellStart"/>
-      <w:r>
-        <w:rPr>
-          <w:rFonts w:ascii="Arial" w:hAnsi="Arial" w:cs="Arial"/>
-          <w:sz w:val="24"/>
-          <w:szCs w:val="24"/>
-        </w:rPr>
-        <w:t>as</w:t>
-      </w:r>
-      <w:proofErr w:type="spellEnd"/>
-      <w:r>
-        <w:rPr>
-          <w:rFonts w:ascii="Arial" w:hAnsi="Arial" w:cs="Arial"/>
-          <w:sz w:val="24"/>
-          <w:szCs w:val="24"/>
-        </w:rPr>
-        <w:t xml:space="preserve"> informações.</w:t>
-      </w:r>
-    </w:p>
-    <w:p>
-      <w:pPr>
-        <w:rPr>
-          <w:rFonts w:ascii="Arial" w:hAnsi="Arial" w:cs="Arial"/>
-          <w:sz w:val="24"/>
-          <w:szCs w:val="24"/>
-        </w:rPr>
-      </w:pPr>
-      <w:r>
-        <w:rPr>
-          <w:rFonts w:ascii="Arial" w:hAnsi="Arial" w:cs="Arial"/>
-          <w:sz w:val="24"/>
-          <w:szCs w:val="24"/>
-        </w:rPr>
-        <w:t xml:space="preserve">RN005 – Divulgação de informações sobre a execução orçamentaria e </w:t>
-      </w:r>
-      <w:r>
-        <w:rPr>
-          <w:rFonts w:ascii="Arial" w:hAnsi="Arial" w:cs="Arial"/>
-          <w:sz w:val="24"/>
-          <w:szCs w:val="24"/>
-        </w:rPr>
-        <w:t>financeira.</w:t>
-      </w:r>
-    </w:p>
-    <w:p>
-      <w:pPr>
-        <w:rPr>
-          <w:rFonts w:ascii="Arial" w:hAnsi="Arial" w:cs="Arial"/>
-          <w:sz w:val="24"/>
-          <w:szCs w:val="24"/>
-        </w:rPr>
-      </w:pPr>
-      <w:r>
-        <w:rPr>
-          <w:rFonts w:ascii="Arial" w:hAnsi="Arial" w:cs="Arial"/>
-          <w:sz w:val="24"/>
-          <w:szCs w:val="24"/>
-        </w:rPr>
-        <w:t xml:space="preserve">Devem ser divulgadas </w:t>
-      </w:r>
-      <w:r>
-        <w:rPr>
-          <w:rFonts w:ascii="Arial" w:hAnsi="Arial" w:cs="Arial"/>
-          <w:sz w:val="24"/>
-          <w:szCs w:val="24"/>
-        </w:rPr>
-        <w:t>as informações</w:t>
-      </w:r>
-      <w:r>
-        <w:rPr>
-          <w:rFonts w:ascii="Arial" w:hAnsi="Arial" w:cs="Arial"/>
-          <w:sz w:val="24"/>
-          <w:szCs w:val="24"/>
-        </w:rPr>
-        <w:t xml:space="preserve"> pormenorizadas sobre a execução orçamentária</w:t>
-      </w:r>
-      <w:r>
-        <w:rPr>
-          <w:rFonts w:ascii="Arial" w:hAnsi="Arial" w:cs="Arial"/>
-          <w:sz w:val="24"/>
-          <w:szCs w:val="24"/>
-        </w:rPr>
-        <w:t xml:space="preserve"> e financeira do município de Mogi das Cruzes.</w:t>
-      </w:r>
-    </w:p>
-    <w:p>
-      <w:pPr>
-        <w:rPr>
-          <w:rFonts w:ascii="Arial" w:hAnsi="Arial" w:cs="Arial"/>
-          <w:sz w:val="24"/>
-          <w:szCs w:val="24"/>
-        </w:rPr>
-      </w:pPr>
-      <w:r>
-        <w:rPr>
-          <w:rFonts w:ascii="Arial" w:hAnsi="Arial" w:cs="Arial"/>
-          <w:sz w:val="24"/>
-          <w:szCs w:val="24"/>
-        </w:rPr>
-        <w:t>RN006 – Atualidade das informações usadas</w:t>
-      </w:r>
-    </w:p>
-    <w:p>
-      <w:pPr>
-        <w:rPr>
-          <w:rFonts w:ascii="Arial" w:hAnsi="Arial" w:cs="Arial"/>
-          <w:sz w:val="24"/>
-          <w:szCs w:val="24"/>
-        </w:rPr>
-      </w:pPr>
-      <w:r>
-        <w:rPr>
-          <w:rFonts w:ascii="Arial" w:hAnsi="Arial" w:cs="Arial"/>
-          <w:sz w:val="24"/>
-          <w:szCs w:val="24"/>
-        </w:rPr>
-        <w:t xml:space="preserve">Deve-se garantir que as informações usufruídas sejam as mais atuais </w:t>
+        <w:t xml:space="preserve">As informações </w:t>
+      </w:r>
+      <w:r>
+        <w:rPr>
+          <w:rFonts w:ascii="Arial" w:hAnsi="Arial" w:cs="Arial"/>
+          <w:sz w:val="24"/>
+          <w:szCs w:val="24"/>
+        </w:rPr>
+        <w:t>disponibilizadas pela prefeitura ...  /</w:t>
       </w:r>
       <w:bookmarkStart w:id="0" w:name="_GoBack"/>
       <w:bookmarkEnd w:id="0"/>
@@ -335,24 +183,133 @@
           <w:sz w:val="24"/>
           <w:szCs w:val="24"/>
         </w:rPr>
-        <w:t>possíveis.</w:t>
-      </w:r>
-    </w:p>
-    <w:p>
-      <w:pPr>
-        <w:rPr>
-          <w:rFonts w:ascii="Arial" w:hAnsi="Arial" w:cs="Arial"/>
-          <w:sz w:val="24"/>
-          <w:szCs w:val="24"/>
-        </w:rPr>
-      </w:pPr>
-      <w:r>
-        <w:rPr>
-          <w:rFonts w:ascii="Arial" w:hAnsi="Arial" w:cs="Arial"/>
-          <w:sz w:val="24"/>
-          <w:szCs w:val="24"/>
-        </w:rPr>
-        <w:t xml:space="preserve"> </w:t>
+        <w:t xml:space="preserve">/ </w:t>
+      </w:r>
+      <w:r>
+        <w:rPr>
+          <w:rFonts w:ascii="Arial" w:hAnsi="Arial" w:cs="Arial"/>
+          <w:sz w:val="24"/>
+          <w:szCs w:val="24"/>
+        </w:rPr>
+        <w:t>devem ser tiradas de fontes confiáveis, como o site oficial da prefeitura e da câmara de Mogi das Cruzes.</w:t>
+      </w:r>
+    </w:p>
+    <w:p>
+      <w:pPr>
+        <w:rPr>
+          <w:rFonts w:ascii="Arial" w:hAnsi="Arial" w:cs="Arial"/>
+          <w:sz w:val="24"/>
+          <w:szCs w:val="24"/>
+        </w:rPr>
+      </w:pPr>
+      <w:r>
+        <w:rPr>
+          <w:rFonts w:ascii="Arial" w:hAnsi="Arial" w:cs="Arial"/>
+          <w:sz w:val="24"/>
+          <w:szCs w:val="24"/>
+        </w:rPr>
+        <w:t>RN004 – Facilidade de acesso</w:t>
+      </w:r>
+    </w:p>
+    <w:p>
+      <w:pPr>
+        <w:rPr>
+          <w:rFonts w:ascii="Arial" w:hAnsi="Arial" w:cs="Arial"/>
+          <w:sz w:val="24"/>
+          <w:szCs w:val="24"/>
+        </w:rPr>
+      </w:pPr>
+      <w:r>
+        <w:rPr>
+          <w:rFonts w:ascii="Arial" w:hAnsi="Arial" w:cs="Arial"/>
+          <w:sz w:val="24"/>
+          <w:szCs w:val="24"/>
+        </w:rPr>
+        <w:t xml:space="preserve">Qualquer um que desejar </w:t>
+      </w:r>
+      <w:r>
+        <w:rPr>
+          <w:rFonts w:ascii="Arial" w:hAnsi="Arial" w:cs="Arial"/>
+          <w:sz w:val="24"/>
+          <w:szCs w:val="24"/>
+        </w:rPr>
+        <w:t>poderá ter</w:t>
+      </w:r>
+      <w:r>
+        <w:rPr>
+          <w:rFonts w:ascii="Arial" w:hAnsi="Arial" w:cs="Arial"/>
+          <w:sz w:val="24"/>
+          <w:szCs w:val="24"/>
+        </w:rPr>
+        <w:t xml:space="preserve"> acesso </w:t>
+      </w:r>
+      <w:proofErr w:type="spellStart"/>
+      <w:r>
+        <w:rPr>
+          <w:rFonts w:ascii="Arial" w:hAnsi="Arial" w:cs="Arial"/>
+          <w:sz w:val="24"/>
+          <w:szCs w:val="24"/>
+        </w:rPr>
+        <w:t>as</w:t>
+      </w:r>
+      <w:proofErr w:type="spellEnd"/>
+      <w:r>
+        <w:rPr>
+          <w:rFonts w:ascii="Arial" w:hAnsi="Arial" w:cs="Arial"/>
+          <w:sz w:val="24"/>
+          <w:szCs w:val="24"/>
+        </w:rPr>
+        <w:t xml:space="preserve"> informações.</w:t>
+      </w:r>
+    </w:p>
+    <w:p>
+      <w:pPr>
+        <w:rPr>
+          <w:rFonts w:ascii="Arial" w:hAnsi="Arial" w:cs="Arial"/>
+          <w:sz w:val="24"/>
+          <w:szCs w:val="24"/>
+        </w:rPr>
+      </w:pPr>
+      <w:r>
+        <w:rPr>
+          <w:rFonts w:ascii="Arial" w:hAnsi="Arial" w:cs="Arial"/>
+          <w:sz w:val="24"/>
+          <w:szCs w:val="24"/>
+        </w:rPr>
+        <w:t xml:space="preserve">RN005 – Divulgação de informações sobre a execução orçamentaria e </w:t>
+      </w:r>
+      <w:r>
+        <w:rPr>
+          <w:rFonts w:ascii="Arial" w:hAnsi="Arial" w:cs="Arial"/>
+          <w:sz w:val="24"/>
+          <w:szCs w:val="24"/>
+        </w:rPr>
+        <w:t>financeira.</w:t>
+      </w:r>
+    </w:p>
+    <w:p>
+      <w:pPr>
+        <w:rPr>
+          <w:rFonts w:ascii="Arial" w:hAnsi="Arial" w:cs="Arial"/>
+          <w:sz w:val="24"/>
+          <w:szCs w:val="24"/>
+        </w:rPr>
+      </w:pPr>
+      <w:r>
+        <w:rPr>
+          <w:rFonts w:ascii="Arial" w:hAnsi="Arial" w:cs="Arial"/>
+          <w:sz w:val="24"/>
+          <w:szCs w:val="24"/>
+        </w:rPr>
+        <w:t>Devem ser divulgadas as informações pormenorizadas sobre a execução orçamentária</w:t>
+      </w:r>
+      <w:r>
+        <w:rPr>
+          <w:rFonts w:ascii="Arial" w:hAnsi="Arial" w:cs="Arial"/>
+          <w:sz w:val="24"/>
+          <w:szCs w:val="24"/>
+        </w:rPr>
+        <w:t xml:space="preserve"> e financeira do município de Mogi das Cruzes.</w:t>
       </w:r>
     </w:p>
     <w:p>

</xml_diff>

<commit_message>
Primeiro commit(Yuji) correção da regra de negócios
</commit_message>
<xml_diff>
--- a/regra de negocios.docx
+++ b/regra de negocios.docx
@@ -24,6 +24,1116 @@
         <w:t>Regras de negócio</w:t>
       </w:r>
     </w:p>
+    <w:tbl>
+      <w:tblPr>
+        <w:tblStyle w:val="Tabelacomgrade"/>
+        <w:tblW w:w="8512" w:type="dxa"/>
+        <w:tblInd w:w="279" w:type="dxa"/>
+        <w:tblLook w:val="04A0" w:firstRow="1" w:lastRow="0" w:firstColumn="1" w:lastColumn="0" w:noHBand="0" w:noVBand="1"/>
+      </w:tblPr>
+      <w:tblGrid>
+        <w:gridCol w:w="2651"/>
+        <w:gridCol w:w="2930"/>
+        <w:gridCol w:w="2931"/>
+      </w:tblGrid>
+      <w:tr>
+        <w:trPr>
+          <w:trHeight w:val="615"/>
+        </w:trPr>
+        <w:tc>
+          <w:tcPr>
+            <w:tcW w:w="2651" w:type="dxa"/>
+          </w:tcPr>
+          <w:p>
+            <w:pPr>
+              <w:rPr>
+                <w:rFonts w:ascii="Arial" w:hAnsi="Arial" w:cs="Arial"/>
+                <w:b/>
+                <w:bCs/>
+                <w:sz w:val="24"/>
+                <w:szCs w:val="24"/>
+              </w:rPr>
+            </w:pPr>
+            <w:r>
+              <w:rPr>
+                <w:rFonts w:ascii="Arial" w:hAnsi="Arial" w:cs="Arial"/>
+                <w:b/>
+                <w:bCs/>
+                <w:sz w:val="24"/>
+                <w:szCs w:val="24"/>
+              </w:rPr>
+              <w:t>Autor e data</w:t>
+            </w:r>
+          </w:p>
+        </w:tc>
+        <w:tc>
+          <w:tcPr>
+            <w:tcW w:w="2930" w:type="dxa"/>
+          </w:tcPr>
+          <w:p>
+            <w:pPr>
+              <w:rPr>
+                <w:rFonts w:ascii="Arial" w:hAnsi="Arial" w:cs="Arial"/>
+                <w:b/>
+                <w:bCs/>
+                <w:sz w:val="24"/>
+                <w:szCs w:val="24"/>
+              </w:rPr>
+            </w:pPr>
+            <w:r>
+              <w:rPr>
+                <w:rFonts w:ascii="Arial" w:hAnsi="Arial" w:cs="Arial"/>
+                <w:b/>
+                <w:bCs/>
+                <w:sz w:val="24"/>
+                <w:szCs w:val="24"/>
+              </w:rPr>
+              <w:t>Fonte</w:t>
+            </w:r>
+          </w:p>
+        </w:tc>
+        <w:tc>
+          <w:tcPr>
+            <w:tcW w:w="2931" w:type="dxa"/>
+          </w:tcPr>
+          <w:p>
+            <w:pPr>
+              <w:rPr>
+                <w:rFonts w:ascii="Arial" w:hAnsi="Arial" w:cs="Arial"/>
+                <w:b/>
+                <w:bCs/>
+                <w:sz w:val="24"/>
+                <w:szCs w:val="24"/>
+              </w:rPr>
+            </w:pPr>
+            <w:r>
+              <w:rPr>
+                <w:rFonts w:ascii="Arial" w:hAnsi="Arial" w:cs="Arial"/>
+                <w:b/>
+                <w:bCs/>
+                <w:sz w:val="24"/>
+                <w:szCs w:val="24"/>
+              </w:rPr>
+              <w:t>Regra de negócio</w:t>
+            </w:r>
+          </w:p>
+        </w:tc>
+      </w:tr>
+      <w:tr>
+        <w:trPr>
+          <w:trHeight w:val="1402"/>
+        </w:trPr>
+        <w:tc>
+          <w:tcPr>
+            <w:tcW w:w="2651" w:type="dxa"/>
+          </w:tcPr>
+          <w:p>
+            <w:pPr>
+              <w:rPr>
+                <w:rFonts w:ascii="Arial" w:hAnsi="Arial" w:cs="Arial"/>
+                <w:sz w:val="20"/>
+                <w:szCs w:val="20"/>
+              </w:rPr>
+            </w:pPr>
+          </w:p>
+          <w:p>
+            <w:pPr>
+              <w:rPr>
+                <w:rFonts w:ascii="Arial" w:hAnsi="Arial" w:cs="Arial"/>
+                <w:sz w:val="20"/>
+                <w:szCs w:val="20"/>
+              </w:rPr>
+            </w:pPr>
+            <w:r>
+              <w:rPr>
+                <w:rFonts w:ascii="Arial" w:hAnsi="Arial" w:cs="Arial"/>
+                <w:sz w:val="20"/>
+                <w:szCs w:val="20"/>
+              </w:rPr>
+              <w:t>Nome: Felipe Yuji Nakamasu</w:t>
+            </w:r>
+          </w:p>
+          <w:p>
+            <w:pPr>
+              <w:rPr>
+                <w:rFonts w:ascii="Arial" w:hAnsi="Arial" w:cs="Arial"/>
+                <w:sz w:val="20"/>
+                <w:szCs w:val="20"/>
+              </w:rPr>
+            </w:pPr>
+          </w:p>
+          <w:p>
+            <w:pPr>
+              <w:rPr>
+                <w:rFonts w:ascii="Arial" w:hAnsi="Arial" w:cs="Arial"/>
+                <w:sz w:val="20"/>
+                <w:szCs w:val="20"/>
+              </w:rPr>
+            </w:pPr>
+            <w:r>
+              <w:rPr>
+                <w:rFonts w:ascii="Arial" w:hAnsi="Arial" w:cs="Arial"/>
+                <w:sz w:val="20"/>
+                <w:szCs w:val="20"/>
+              </w:rPr>
+              <w:t>Data:</w:t>
+            </w:r>
+            <w:r>
+              <w:rPr>
+                <w:rFonts w:ascii="Arial" w:hAnsi="Arial" w:cs="Arial"/>
+                <w:sz w:val="20"/>
+                <w:szCs w:val="20"/>
+              </w:rPr>
+              <w:t>27/02/2020</w:t>
+            </w:r>
+          </w:p>
+          <w:p>
+            <w:pPr>
+              <w:rPr>
+                <w:rFonts w:ascii="Arial" w:hAnsi="Arial" w:cs="Arial"/>
+                <w:sz w:val="20"/>
+                <w:szCs w:val="20"/>
+              </w:rPr>
+            </w:pPr>
+            <w:r>
+              <w:rPr>
+                <w:rFonts w:ascii="Arial" w:hAnsi="Arial" w:cs="Arial"/>
+                <w:sz w:val="20"/>
+                <w:szCs w:val="20"/>
+              </w:rPr>
+              <w:t>Horario:22h38min</w:t>
+            </w:r>
+          </w:p>
+        </w:tc>
+        <w:tc>
+          <w:tcPr>
+            <w:tcW w:w="2930" w:type="dxa"/>
+          </w:tcPr>
+          <w:p>
+            <w:pPr>
+              <w:rPr>
+                <w:rFonts w:ascii="Arial" w:hAnsi="Arial" w:cs="Arial"/>
+                <w:sz w:val="20"/>
+                <w:szCs w:val="20"/>
+                <w:shd w:val="clear" w:color="auto" w:fill="F6F6F6"/>
+              </w:rPr>
+            </w:pPr>
+          </w:p>
+          <w:p>
+            <w:pPr>
+              <w:rPr>
+                <w:rFonts w:ascii="Arial" w:hAnsi="Arial" w:cs="Arial"/>
+                <w:sz w:val="20"/>
+                <w:szCs w:val="20"/>
+              </w:rPr>
+            </w:pPr>
+            <w:r>
+              <w:rPr>
+                <w:rFonts w:ascii="Arial" w:hAnsi="Arial" w:cs="Arial"/>
+                <w:sz w:val="20"/>
+                <w:szCs w:val="20"/>
+                <w:shd w:val="clear" w:color="auto" w:fill="F6F6F6"/>
+              </w:rPr>
+              <w:t xml:space="preserve">Lei Complementar 131/2009 - </w:t>
+            </w:r>
+            <w:r>
+              <w:rPr>
+                <w:rFonts w:ascii="Arial" w:hAnsi="Arial" w:cs="Arial"/>
+                <w:sz w:val="20"/>
+                <w:szCs w:val="20"/>
+                <w:shd w:val="clear" w:color="auto" w:fill="F6F6F6"/>
+              </w:rPr>
+              <w:t>L</w:t>
+            </w:r>
+            <w:r>
+              <w:rPr>
+                <w:rFonts w:ascii="Arial" w:hAnsi="Arial" w:cs="Arial"/>
+                <w:sz w:val="20"/>
+                <w:szCs w:val="20"/>
+                <w:shd w:val="clear" w:color="auto" w:fill="F6F6F6"/>
+              </w:rPr>
+              <w:t>ei da Transparência</w:t>
+            </w:r>
+          </w:p>
+        </w:tc>
+        <w:tc>
+          <w:tcPr>
+            <w:tcW w:w="2931" w:type="dxa"/>
+          </w:tcPr>
+          <w:p>
+            <w:pPr>
+              <w:rPr>
+                <w:rFonts w:ascii="Arial" w:hAnsi="Arial" w:cs="Arial"/>
+                <w:sz w:val="20"/>
+                <w:szCs w:val="20"/>
+              </w:rPr>
+            </w:pPr>
+            <w:r>
+              <w:rPr>
+                <w:rFonts w:ascii="Arial" w:hAnsi="Arial" w:cs="Arial"/>
+                <w:sz w:val="20"/>
+                <w:szCs w:val="20"/>
+              </w:rPr>
+              <w:t>RN001</w:t>
+            </w:r>
+            <w:r>
+              <w:rPr>
+                <w:rFonts w:ascii="Arial" w:hAnsi="Arial" w:cs="Arial"/>
+                <w:b/>
+                <w:bCs/>
+                <w:sz w:val="20"/>
+                <w:szCs w:val="20"/>
+              </w:rPr>
+              <w:t xml:space="preserve"> </w:t>
+            </w:r>
+            <w:r>
+              <w:rPr>
+                <w:rFonts w:ascii="Arial" w:hAnsi="Arial" w:cs="Arial"/>
+                <w:sz w:val="20"/>
+                <w:szCs w:val="20"/>
+              </w:rPr>
+              <w:t>– Divulgação de informações</w:t>
+            </w:r>
+            <w:r>
+              <w:rPr>
+                <w:rFonts w:ascii="Arial" w:hAnsi="Arial" w:cs="Arial"/>
+                <w:sz w:val="20"/>
+                <w:szCs w:val="20"/>
+              </w:rPr>
+              <w:t>:</w:t>
+            </w:r>
+            <w:r>
+              <w:rPr>
+                <w:rFonts w:ascii="Arial" w:hAnsi="Arial" w:cs="Arial"/>
+                <w:sz w:val="20"/>
+                <w:szCs w:val="20"/>
+              </w:rPr>
+              <w:t xml:space="preserve"> </w:t>
+            </w:r>
+          </w:p>
+          <w:p>
+            <w:pPr>
+              <w:rPr>
+                <w:rFonts w:ascii="Arial" w:hAnsi="Arial" w:cs="Arial"/>
+                <w:sz w:val="20"/>
+                <w:szCs w:val="20"/>
+              </w:rPr>
+            </w:pPr>
+          </w:p>
+          <w:p>
+            <w:pPr>
+              <w:rPr>
+                <w:rFonts w:ascii="Arial" w:hAnsi="Arial" w:cs="Arial"/>
+                <w:sz w:val="20"/>
+                <w:szCs w:val="20"/>
+              </w:rPr>
+            </w:pPr>
+            <w:r>
+              <w:rPr>
+                <w:rFonts w:ascii="Arial" w:hAnsi="Arial" w:cs="Arial"/>
+                <w:sz w:val="20"/>
+                <w:szCs w:val="20"/>
+              </w:rPr>
+              <w:t xml:space="preserve">Deverá ser divulgado todas as despesas, fornecedores, ações e projetos </w:t>
+            </w:r>
+          </w:p>
+          <w:p>
+            <w:pPr>
+              <w:rPr>
+                <w:rFonts w:ascii="Arial" w:hAnsi="Arial" w:cs="Arial"/>
+                <w:sz w:val="24"/>
+                <w:szCs w:val="24"/>
+              </w:rPr>
+            </w:pPr>
+          </w:p>
+        </w:tc>
+      </w:tr>
+      <w:tr>
+        <w:trPr>
+          <w:trHeight w:val="1123"/>
+        </w:trPr>
+        <w:tc>
+          <w:tcPr>
+            <w:tcW w:w="2651" w:type="dxa"/>
+          </w:tcPr>
+          <w:p>
+            <w:pPr>
+              <w:rPr>
+                <w:rFonts w:ascii="Arial" w:hAnsi="Arial" w:cs="Arial"/>
+                <w:sz w:val="24"/>
+                <w:szCs w:val="24"/>
+              </w:rPr>
+            </w:pPr>
+          </w:p>
+          <w:p>
+            <w:pPr>
+              <w:rPr>
+                <w:rFonts w:ascii="Arial" w:hAnsi="Arial" w:cs="Arial"/>
+                <w:sz w:val="20"/>
+                <w:szCs w:val="20"/>
+              </w:rPr>
+            </w:pPr>
+            <w:r>
+              <w:rPr>
+                <w:rFonts w:ascii="Arial" w:hAnsi="Arial" w:cs="Arial"/>
+                <w:sz w:val="20"/>
+                <w:szCs w:val="20"/>
+              </w:rPr>
+              <w:t>Nome: Felipe Yuji Nakamasu</w:t>
+            </w:r>
+          </w:p>
+          <w:p>
+            <w:pPr>
+              <w:rPr>
+                <w:rFonts w:ascii="Arial" w:hAnsi="Arial" w:cs="Arial"/>
+                <w:sz w:val="20"/>
+                <w:szCs w:val="20"/>
+              </w:rPr>
+            </w:pPr>
+          </w:p>
+          <w:p>
+            <w:pPr>
+              <w:rPr>
+                <w:rFonts w:ascii="Arial" w:hAnsi="Arial" w:cs="Arial"/>
+                <w:sz w:val="20"/>
+                <w:szCs w:val="20"/>
+              </w:rPr>
+            </w:pPr>
+            <w:r>
+              <w:rPr>
+                <w:rFonts w:ascii="Arial" w:hAnsi="Arial" w:cs="Arial"/>
+                <w:sz w:val="20"/>
+                <w:szCs w:val="20"/>
+              </w:rPr>
+              <w:t>Data:27/02/2020</w:t>
+            </w:r>
+          </w:p>
+          <w:p>
+            <w:pPr>
+              <w:rPr>
+                <w:rFonts w:ascii="Arial" w:hAnsi="Arial" w:cs="Arial"/>
+                <w:sz w:val="24"/>
+                <w:szCs w:val="24"/>
+              </w:rPr>
+            </w:pPr>
+            <w:r>
+              <w:rPr>
+                <w:rFonts w:ascii="Arial" w:hAnsi="Arial" w:cs="Arial"/>
+                <w:sz w:val="20"/>
+                <w:szCs w:val="20"/>
+              </w:rPr>
+              <w:t>Horario:22h38min</w:t>
+            </w:r>
+          </w:p>
+        </w:tc>
+        <w:tc>
+          <w:tcPr>
+            <w:tcW w:w="2930" w:type="dxa"/>
+          </w:tcPr>
+          <w:p>
+            <w:pPr>
+              <w:rPr>
+                <w:rFonts w:ascii="Arial" w:hAnsi="Arial" w:cs="Arial"/>
+                <w:sz w:val="24"/>
+                <w:szCs w:val="24"/>
+              </w:rPr>
+            </w:pPr>
+          </w:p>
+          <w:p>
+            <w:pPr>
+              <w:rPr>
+                <w:rFonts w:ascii="Arial" w:hAnsi="Arial" w:cs="Arial"/>
+                <w:sz w:val="24"/>
+                <w:szCs w:val="24"/>
+              </w:rPr>
+            </w:pPr>
+            <w:r>
+              <w:rPr>
+                <w:rFonts w:ascii="Arial" w:hAnsi="Arial" w:cs="Arial"/>
+                <w:sz w:val="20"/>
+                <w:szCs w:val="20"/>
+                <w:shd w:val="clear" w:color="auto" w:fill="F6F6F6"/>
+              </w:rPr>
+              <w:t xml:space="preserve">Lei Complementar 131/2009 - </w:t>
+            </w:r>
+            <w:r>
+              <w:rPr>
+                <w:rFonts w:ascii="Arial" w:hAnsi="Arial" w:cs="Arial"/>
+                <w:sz w:val="20"/>
+                <w:szCs w:val="20"/>
+                <w:shd w:val="clear" w:color="auto" w:fill="F6F6F6"/>
+              </w:rPr>
+              <w:t>L</w:t>
+            </w:r>
+            <w:r>
+              <w:rPr>
+                <w:rFonts w:ascii="Arial" w:hAnsi="Arial" w:cs="Arial"/>
+                <w:sz w:val="20"/>
+                <w:szCs w:val="20"/>
+                <w:shd w:val="clear" w:color="auto" w:fill="F6F6F6"/>
+              </w:rPr>
+              <w:t>ei da Transparência</w:t>
+            </w:r>
+          </w:p>
+        </w:tc>
+        <w:tc>
+          <w:tcPr>
+            <w:tcW w:w="2931" w:type="dxa"/>
+          </w:tcPr>
+          <w:p>
+            <w:pPr>
+              <w:rPr>
+                <w:rFonts w:ascii="Arial" w:hAnsi="Arial" w:cs="Arial"/>
+                <w:sz w:val="20"/>
+                <w:szCs w:val="20"/>
+              </w:rPr>
+            </w:pPr>
+            <w:r>
+              <w:rPr>
+                <w:rFonts w:ascii="Arial" w:hAnsi="Arial" w:cs="Arial"/>
+                <w:sz w:val="20"/>
+                <w:szCs w:val="20"/>
+              </w:rPr>
+              <w:t>RN002 – Atualização das informações</w:t>
+            </w:r>
+            <w:r>
+              <w:rPr>
+                <w:rFonts w:ascii="Arial" w:hAnsi="Arial" w:cs="Arial"/>
+                <w:sz w:val="20"/>
+                <w:szCs w:val="20"/>
+              </w:rPr>
+              <w:t>:</w:t>
+            </w:r>
+            <w:r>
+              <w:rPr>
+                <w:rFonts w:ascii="Arial" w:hAnsi="Arial" w:cs="Arial"/>
+                <w:sz w:val="20"/>
+                <w:szCs w:val="20"/>
+              </w:rPr>
+              <w:t xml:space="preserve">  </w:t>
+            </w:r>
+          </w:p>
+          <w:p>
+            <w:pPr>
+              <w:rPr>
+                <w:rFonts w:ascii="Arial" w:hAnsi="Arial" w:cs="Arial"/>
+                <w:sz w:val="20"/>
+                <w:szCs w:val="20"/>
+              </w:rPr>
+            </w:pPr>
+          </w:p>
+          <w:p>
+            <w:pPr>
+              <w:rPr>
+                <w:rFonts w:ascii="Arial" w:hAnsi="Arial" w:cs="Arial"/>
+                <w:sz w:val="20"/>
+                <w:szCs w:val="20"/>
+              </w:rPr>
+            </w:pPr>
+            <w:r>
+              <w:rPr>
+                <w:rFonts w:ascii="Arial" w:hAnsi="Arial" w:cs="Arial"/>
+                <w:sz w:val="20"/>
+                <w:szCs w:val="20"/>
+              </w:rPr>
+              <w:t>Todas as informações devem ser atualizadas em tempo real.</w:t>
+            </w:r>
+          </w:p>
+          <w:p>
+            <w:pPr>
+              <w:rPr>
+                <w:rFonts w:ascii="Arial" w:hAnsi="Arial" w:cs="Arial"/>
+                <w:sz w:val="24"/>
+                <w:szCs w:val="24"/>
+              </w:rPr>
+            </w:pPr>
+          </w:p>
+        </w:tc>
+        <w:bookmarkStart w:id="0" w:name="_GoBack"/>
+        <w:bookmarkEnd w:id="0"/>
+      </w:tr>
+      <w:tr>
+        <w:trPr>
+          <w:trHeight w:val="1409"/>
+        </w:trPr>
+        <w:tc>
+          <w:tcPr>
+            <w:tcW w:w="2651" w:type="dxa"/>
+          </w:tcPr>
+          <w:p>
+            <w:pPr>
+              <w:rPr>
+                <w:rFonts w:ascii="Arial" w:hAnsi="Arial" w:cs="Arial"/>
+                <w:sz w:val="24"/>
+                <w:szCs w:val="24"/>
+              </w:rPr>
+            </w:pPr>
+          </w:p>
+          <w:p>
+            <w:pPr>
+              <w:rPr>
+                <w:rFonts w:ascii="Arial" w:hAnsi="Arial" w:cs="Arial"/>
+                <w:sz w:val="20"/>
+                <w:szCs w:val="20"/>
+              </w:rPr>
+            </w:pPr>
+            <w:r>
+              <w:rPr>
+                <w:rFonts w:ascii="Arial" w:hAnsi="Arial" w:cs="Arial"/>
+                <w:sz w:val="20"/>
+                <w:szCs w:val="20"/>
+              </w:rPr>
+              <w:t>Nome: Felipe Yuji Nakamasu</w:t>
+            </w:r>
+          </w:p>
+          <w:p>
+            <w:pPr>
+              <w:rPr>
+                <w:rFonts w:ascii="Arial" w:hAnsi="Arial" w:cs="Arial"/>
+                <w:sz w:val="20"/>
+                <w:szCs w:val="20"/>
+              </w:rPr>
+            </w:pPr>
+          </w:p>
+          <w:p>
+            <w:pPr>
+              <w:rPr>
+                <w:rFonts w:ascii="Arial" w:hAnsi="Arial" w:cs="Arial"/>
+                <w:sz w:val="20"/>
+                <w:szCs w:val="20"/>
+              </w:rPr>
+            </w:pPr>
+            <w:r>
+              <w:rPr>
+                <w:rFonts w:ascii="Arial" w:hAnsi="Arial" w:cs="Arial"/>
+                <w:sz w:val="20"/>
+                <w:szCs w:val="20"/>
+              </w:rPr>
+              <w:t>Data:27/02/2020</w:t>
+            </w:r>
+          </w:p>
+          <w:p>
+            <w:pPr>
+              <w:rPr>
+                <w:rFonts w:ascii="Arial" w:hAnsi="Arial" w:cs="Arial"/>
+                <w:sz w:val="24"/>
+                <w:szCs w:val="24"/>
+              </w:rPr>
+            </w:pPr>
+            <w:r>
+              <w:rPr>
+                <w:rFonts w:ascii="Arial" w:hAnsi="Arial" w:cs="Arial"/>
+                <w:sz w:val="20"/>
+                <w:szCs w:val="20"/>
+              </w:rPr>
+              <w:t>Horario:22h38min</w:t>
+            </w:r>
+          </w:p>
+        </w:tc>
+        <w:tc>
+          <w:tcPr>
+            <w:tcW w:w="2930" w:type="dxa"/>
+          </w:tcPr>
+          <w:p>
+            <w:pPr>
+              <w:rPr>
+                <w:rFonts w:ascii="Arial" w:hAnsi="Arial" w:cs="Arial"/>
+                <w:sz w:val="24"/>
+                <w:szCs w:val="24"/>
+              </w:rPr>
+            </w:pPr>
+          </w:p>
+          <w:p>
+            <w:pPr>
+              <w:rPr>
+                <w:rFonts w:ascii="Arial" w:hAnsi="Arial" w:cs="Arial"/>
+                <w:sz w:val="24"/>
+                <w:szCs w:val="24"/>
+              </w:rPr>
+            </w:pPr>
+            <w:r>
+              <w:rPr>
+                <w:rFonts w:ascii="Arial" w:hAnsi="Arial" w:cs="Arial"/>
+                <w:sz w:val="20"/>
+                <w:szCs w:val="20"/>
+                <w:shd w:val="clear" w:color="auto" w:fill="F6F6F6"/>
+              </w:rPr>
+              <w:t xml:space="preserve">Lei Complementar 131/2009 - </w:t>
+            </w:r>
+            <w:r>
+              <w:rPr>
+                <w:rFonts w:ascii="Arial" w:hAnsi="Arial" w:cs="Arial"/>
+                <w:sz w:val="20"/>
+                <w:szCs w:val="20"/>
+                <w:shd w:val="clear" w:color="auto" w:fill="F6F6F6"/>
+              </w:rPr>
+              <w:t>L</w:t>
+            </w:r>
+            <w:r>
+              <w:rPr>
+                <w:rFonts w:ascii="Arial" w:hAnsi="Arial" w:cs="Arial"/>
+                <w:sz w:val="20"/>
+                <w:szCs w:val="20"/>
+                <w:shd w:val="clear" w:color="auto" w:fill="F6F6F6"/>
+              </w:rPr>
+              <w:t>ei da Transparência</w:t>
+            </w:r>
+          </w:p>
+        </w:tc>
+        <w:tc>
+          <w:tcPr>
+            <w:tcW w:w="2931" w:type="dxa"/>
+          </w:tcPr>
+          <w:p>
+            <w:pPr>
+              <w:rPr>
+                <w:rFonts w:ascii="Arial" w:hAnsi="Arial" w:cs="Arial"/>
+                <w:sz w:val="20"/>
+                <w:szCs w:val="20"/>
+              </w:rPr>
+            </w:pPr>
+            <w:r>
+              <w:rPr>
+                <w:rFonts w:ascii="Arial" w:hAnsi="Arial" w:cs="Arial"/>
+                <w:sz w:val="20"/>
+                <w:szCs w:val="20"/>
+              </w:rPr>
+              <w:t>RN003 – Veracidade das informações</w:t>
+            </w:r>
+            <w:r>
+              <w:rPr>
+                <w:rFonts w:ascii="Arial" w:hAnsi="Arial" w:cs="Arial"/>
+                <w:sz w:val="20"/>
+                <w:szCs w:val="20"/>
+              </w:rPr>
+              <w:t>:</w:t>
+            </w:r>
+            <w:r>
+              <w:rPr>
+                <w:rFonts w:ascii="Arial" w:hAnsi="Arial" w:cs="Arial"/>
+                <w:sz w:val="20"/>
+                <w:szCs w:val="20"/>
+              </w:rPr>
+              <w:t xml:space="preserve"> </w:t>
+            </w:r>
+          </w:p>
+          <w:p>
+            <w:pPr>
+              <w:rPr>
+                <w:rFonts w:ascii="Arial" w:hAnsi="Arial" w:cs="Arial"/>
+                <w:sz w:val="20"/>
+                <w:szCs w:val="20"/>
+              </w:rPr>
+            </w:pPr>
+          </w:p>
+          <w:p>
+            <w:pPr>
+              <w:rPr>
+                <w:rFonts w:ascii="Arial" w:hAnsi="Arial" w:cs="Arial"/>
+                <w:sz w:val="20"/>
+                <w:szCs w:val="20"/>
+              </w:rPr>
+            </w:pPr>
+            <w:r>
+              <w:rPr>
+                <w:rFonts w:ascii="Arial" w:hAnsi="Arial" w:cs="Arial"/>
+                <w:sz w:val="20"/>
+                <w:szCs w:val="20"/>
+              </w:rPr>
+              <w:t xml:space="preserve">As informações disponibilizadas pela prefeitura devem ser tiradas de fontes confiáveis </w:t>
+            </w:r>
+          </w:p>
+          <w:p>
+            <w:pPr>
+              <w:rPr>
+                <w:rFonts w:ascii="Arial" w:hAnsi="Arial" w:cs="Arial"/>
+                <w:sz w:val="24"/>
+                <w:szCs w:val="24"/>
+              </w:rPr>
+            </w:pPr>
+          </w:p>
+        </w:tc>
+      </w:tr>
+      <w:tr>
+        <w:trPr>
+          <w:trHeight w:val="1117"/>
+        </w:trPr>
+        <w:tc>
+          <w:tcPr>
+            <w:tcW w:w="2651" w:type="dxa"/>
+          </w:tcPr>
+          <w:p>
+            <w:pPr>
+              <w:rPr>
+                <w:rFonts w:ascii="Arial" w:hAnsi="Arial" w:cs="Arial"/>
+                <w:sz w:val="20"/>
+                <w:szCs w:val="20"/>
+              </w:rPr>
+            </w:pPr>
+            <w:r>
+              <w:rPr>
+                <w:rFonts w:ascii="Arial" w:hAnsi="Arial" w:cs="Arial"/>
+                <w:sz w:val="20"/>
+                <w:szCs w:val="20"/>
+              </w:rPr>
+              <w:t>Nome: Felipe Yuji Nakamasu</w:t>
+            </w:r>
+          </w:p>
+          <w:p>
+            <w:pPr>
+              <w:rPr>
+                <w:rFonts w:ascii="Arial" w:hAnsi="Arial" w:cs="Arial"/>
+                <w:sz w:val="20"/>
+                <w:szCs w:val="20"/>
+              </w:rPr>
+            </w:pPr>
+          </w:p>
+          <w:p>
+            <w:pPr>
+              <w:rPr>
+                <w:rFonts w:ascii="Arial" w:hAnsi="Arial" w:cs="Arial"/>
+                <w:sz w:val="20"/>
+                <w:szCs w:val="20"/>
+              </w:rPr>
+            </w:pPr>
+            <w:r>
+              <w:rPr>
+                <w:rFonts w:ascii="Arial" w:hAnsi="Arial" w:cs="Arial"/>
+                <w:sz w:val="20"/>
+                <w:szCs w:val="20"/>
+              </w:rPr>
+              <w:t>Data:27/02/2020</w:t>
+            </w:r>
+          </w:p>
+          <w:p>
+            <w:pPr>
+              <w:rPr>
+                <w:rFonts w:ascii="Arial" w:hAnsi="Arial" w:cs="Arial"/>
+                <w:sz w:val="24"/>
+                <w:szCs w:val="24"/>
+              </w:rPr>
+            </w:pPr>
+            <w:r>
+              <w:rPr>
+                <w:rFonts w:ascii="Arial" w:hAnsi="Arial" w:cs="Arial"/>
+                <w:sz w:val="20"/>
+                <w:szCs w:val="20"/>
+              </w:rPr>
+              <w:t>Horario:22h38min</w:t>
+            </w:r>
+          </w:p>
+        </w:tc>
+        <w:tc>
+          <w:tcPr>
+            <w:tcW w:w="2930" w:type="dxa"/>
+          </w:tcPr>
+          <w:p>
+            <w:pPr>
+              <w:rPr>
+                <w:rFonts w:ascii="Arial" w:hAnsi="Arial" w:cs="Arial"/>
+                <w:sz w:val="24"/>
+                <w:szCs w:val="24"/>
+              </w:rPr>
+            </w:pPr>
+          </w:p>
+          <w:p>
+            <w:pPr>
+              <w:rPr>
+                <w:rFonts w:ascii="Arial" w:hAnsi="Arial" w:cs="Arial"/>
+                <w:sz w:val="24"/>
+                <w:szCs w:val="24"/>
+              </w:rPr>
+            </w:pPr>
+            <w:r>
+              <w:rPr>
+                <w:rFonts w:ascii="Arial" w:hAnsi="Arial" w:cs="Arial"/>
+                <w:sz w:val="20"/>
+                <w:szCs w:val="20"/>
+                <w:shd w:val="clear" w:color="auto" w:fill="F6F6F6"/>
+              </w:rPr>
+              <w:t xml:space="preserve">Lei Complementar 131/2009 - </w:t>
+            </w:r>
+            <w:r>
+              <w:rPr>
+                <w:rFonts w:ascii="Arial" w:hAnsi="Arial" w:cs="Arial"/>
+                <w:sz w:val="20"/>
+                <w:szCs w:val="20"/>
+                <w:shd w:val="clear" w:color="auto" w:fill="F6F6F6"/>
+              </w:rPr>
+              <w:t>L</w:t>
+            </w:r>
+            <w:r>
+              <w:rPr>
+                <w:rFonts w:ascii="Arial" w:hAnsi="Arial" w:cs="Arial"/>
+                <w:sz w:val="20"/>
+                <w:szCs w:val="20"/>
+                <w:shd w:val="clear" w:color="auto" w:fill="F6F6F6"/>
+              </w:rPr>
+              <w:t>ei da Transparência</w:t>
+            </w:r>
+          </w:p>
+        </w:tc>
+        <w:tc>
+          <w:tcPr>
+            <w:tcW w:w="2931" w:type="dxa"/>
+          </w:tcPr>
+          <w:p>
+            <w:pPr>
+              <w:rPr>
+                <w:rFonts w:ascii="Arial" w:hAnsi="Arial" w:cs="Arial"/>
+                <w:sz w:val="20"/>
+                <w:szCs w:val="20"/>
+              </w:rPr>
+            </w:pPr>
+            <w:r>
+              <w:rPr>
+                <w:rFonts w:ascii="Arial" w:hAnsi="Arial" w:cs="Arial"/>
+                <w:sz w:val="20"/>
+                <w:szCs w:val="20"/>
+              </w:rPr>
+              <w:t>RN004 – Facilidade de acesso</w:t>
+            </w:r>
+            <w:r>
+              <w:rPr>
+                <w:rFonts w:ascii="Arial" w:hAnsi="Arial" w:cs="Arial"/>
+                <w:sz w:val="20"/>
+                <w:szCs w:val="20"/>
+              </w:rPr>
+              <w:t>:</w:t>
+            </w:r>
+          </w:p>
+          <w:p>
+            <w:pPr>
+              <w:rPr>
+                <w:rFonts w:ascii="Arial" w:hAnsi="Arial" w:cs="Arial"/>
+                <w:sz w:val="20"/>
+                <w:szCs w:val="20"/>
+              </w:rPr>
+            </w:pPr>
+          </w:p>
+          <w:p>
+            <w:pPr>
+              <w:rPr>
+                <w:rFonts w:ascii="Arial" w:hAnsi="Arial" w:cs="Arial"/>
+                <w:sz w:val="24"/>
+                <w:szCs w:val="24"/>
+              </w:rPr>
+            </w:pPr>
+            <w:r>
+              <w:rPr>
+                <w:rFonts w:ascii="Arial" w:hAnsi="Arial" w:cs="Arial"/>
+                <w:sz w:val="20"/>
+                <w:szCs w:val="20"/>
+              </w:rPr>
+              <w:t>As informações devem ser de livre acesso a todos.</w:t>
+            </w:r>
+          </w:p>
+        </w:tc>
+      </w:tr>
+      <w:tr>
+        <w:trPr>
+          <w:trHeight w:val="2606"/>
+        </w:trPr>
+        <w:tc>
+          <w:tcPr>
+            <w:tcW w:w="2651" w:type="dxa"/>
+          </w:tcPr>
+          <w:p>
+            <w:pPr>
+              <w:rPr>
+                <w:rFonts w:ascii="Arial" w:hAnsi="Arial" w:cs="Arial"/>
+                <w:sz w:val="24"/>
+                <w:szCs w:val="24"/>
+              </w:rPr>
+            </w:pPr>
+          </w:p>
+          <w:p>
+            <w:pPr>
+              <w:rPr>
+                <w:rFonts w:ascii="Arial" w:hAnsi="Arial" w:cs="Arial"/>
+                <w:sz w:val="24"/>
+                <w:szCs w:val="24"/>
+              </w:rPr>
+            </w:pPr>
+          </w:p>
+          <w:p>
+            <w:pPr>
+              <w:rPr>
+                <w:rFonts w:ascii="Arial" w:hAnsi="Arial" w:cs="Arial"/>
+                <w:sz w:val="20"/>
+                <w:szCs w:val="20"/>
+              </w:rPr>
+            </w:pPr>
+            <w:r>
+              <w:rPr>
+                <w:rFonts w:ascii="Arial" w:hAnsi="Arial" w:cs="Arial"/>
+                <w:sz w:val="20"/>
+                <w:szCs w:val="20"/>
+              </w:rPr>
+              <w:t>Nome: Felipe Yuji Nakamasu</w:t>
+            </w:r>
+          </w:p>
+          <w:p>
+            <w:pPr>
+              <w:rPr>
+                <w:rFonts w:ascii="Arial" w:hAnsi="Arial" w:cs="Arial"/>
+                <w:sz w:val="20"/>
+                <w:szCs w:val="20"/>
+              </w:rPr>
+            </w:pPr>
+          </w:p>
+          <w:p>
+            <w:pPr>
+              <w:rPr>
+                <w:rFonts w:ascii="Arial" w:hAnsi="Arial" w:cs="Arial"/>
+                <w:sz w:val="20"/>
+                <w:szCs w:val="20"/>
+              </w:rPr>
+            </w:pPr>
+            <w:r>
+              <w:rPr>
+                <w:rFonts w:ascii="Arial" w:hAnsi="Arial" w:cs="Arial"/>
+                <w:sz w:val="20"/>
+                <w:szCs w:val="20"/>
+              </w:rPr>
+              <w:t>Data:27/02/2020</w:t>
+            </w:r>
+          </w:p>
+          <w:p>
+            <w:pPr>
+              <w:rPr>
+                <w:rFonts w:ascii="Arial" w:hAnsi="Arial" w:cs="Arial"/>
+                <w:sz w:val="24"/>
+                <w:szCs w:val="24"/>
+              </w:rPr>
+            </w:pPr>
+            <w:r>
+              <w:rPr>
+                <w:rFonts w:ascii="Arial" w:hAnsi="Arial" w:cs="Arial"/>
+                <w:sz w:val="20"/>
+                <w:szCs w:val="20"/>
+              </w:rPr>
+              <w:t>Horario:22h38min</w:t>
+            </w:r>
+          </w:p>
+        </w:tc>
+        <w:tc>
+          <w:tcPr>
+            <w:tcW w:w="2930" w:type="dxa"/>
+          </w:tcPr>
+          <w:p>
+            <w:pPr>
+              <w:rPr>
+                <w:rFonts w:ascii="Arial" w:hAnsi="Arial" w:cs="Arial"/>
+                <w:sz w:val="24"/>
+                <w:szCs w:val="24"/>
+              </w:rPr>
+            </w:pPr>
+          </w:p>
+          <w:p>
+            <w:pPr>
+              <w:rPr>
+                <w:rFonts w:ascii="Arial" w:hAnsi="Arial" w:cs="Arial"/>
+                <w:sz w:val="24"/>
+                <w:szCs w:val="24"/>
+              </w:rPr>
+            </w:pPr>
+            <w:r>
+              <w:rPr>
+                <w:rFonts w:ascii="Arial" w:hAnsi="Arial" w:cs="Arial"/>
+                <w:sz w:val="20"/>
+                <w:szCs w:val="20"/>
+                <w:shd w:val="clear" w:color="auto" w:fill="F6F6F6"/>
+              </w:rPr>
+              <w:t xml:space="preserve">Lei Complementar 131/2009 - </w:t>
+            </w:r>
+            <w:r>
+              <w:rPr>
+                <w:rFonts w:ascii="Arial" w:hAnsi="Arial" w:cs="Arial"/>
+                <w:sz w:val="20"/>
+                <w:szCs w:val="20"/>
+                <w:shd w:val="clear" w:color="auto" w:fill="F6F6F6"/>
+              </w:rPr>
+              <w:t>L</w:t>
+            </w:r>
+            <w:r>
+              <w:rPr>
+                <w:rFonts w:ascii="Arial" w:hAnsi="Arial" w:cs="Arial"/>
+                <w:sz w:val="20"/>
+                <w:szCs w:val="20"/>
+                <w:shd w:val="clear" w:color="auto" w:fill="F6F6F6"/>
+              </w:rPr>
+              <w:t>ei da Transparência</w:t>
+            </w:r>
+          </w:p>
+        </w:tc>
+        <w:tc>
+          <w:tcPr>
+            <w:tcW w:w="2931" w:type="dxa"/>
+          </w:tcPr>
+          <w:p>
+            <w:pPr>
+              <w:rPr>
+                <w:rFonts w:ascii="Arial" w:hAnsi="Arial" w:cs="Arial"/>
+                <w:sz w:val="20"/>
+                <w:szCs w:val="20"/>
+              </w:rPr>
+            </w:pPr>
+            <w:r>
+              <w:rPr>
+                <w:rFonts w:ascii="Arial" w:hAnsi="Arial" w:cs="Arial"/>
+                <w:sz w:val="20"/>
+                <w:szCs w:val="20"/>
+              </w:rPr>
+              <w:t>RN005 – Divulgação de informações sobre a execução orçamentaria e financeira.</w:t>
+            </w:r>
+          </w:p>
+          <w:p>
+            <w:pPr>
+              <w:rPr>
+                <w:rFonts w:ascii="Arial" w:hAnsi="Arial" w:cs="Arial"/>
+                <w:sz w:val="20"/>
+                <w:szCs w:val="20"/>
+              </w:rPr>
+            </w:pPr>
+          </w:p>
+          <w:p>
+            <w:pPr>
+              <w:rPr>
+                <w:rFonts w:ascii="Arial" w:hAnsi="Arial" w:cs="Arial"/>
+                <w:sz w:val="20"/>
+                <w:szCs w:val="20"/>
+              </w:rPr>
+            </w:pPr>
+            <w:r>
+              <w:rPr>
+                <w:rFonts w:ascii="Arial" w:hAnsi="Arial" w:cs="Arial"/>
+                <w:sz w:val="20"/>
+                <w:szCs w:val="20"/>
+              </w:rPr>
+              <w:t xml:space="preserve">Devem ser divulgadas as informações pormenorizadas sobre a execução orçamentária e financeira </w:t>
+            </w:r>
+            <w:r>
+              <w:rPr>
+                <w:rFonts w:ascii="Arial" w:hAnsi="Arial" w:cs="Arial"/>
+                <w:sz w:val="20"/>
+                <w:szCs w:val="20"/>
+              </w:rPr>
+              <w:t xml:space="preserve">da União, dos Estados, do Distrito Federal e dos Municípios. </w:t>
+            </w:r>
+          </w:p>
+          <w:p>
+            <w:pPr>
+              <w:rPr>
+                <w:rFonts w:ascii="Arial" w:hAnsi="Arial" w:cs="Arial"/>
+                <w:sz w:val="24"/>
+                <w:szCs w:val="24"/>
+              </w:rPr>
+            </w:pPr>
+          </w:p>
+        </w:tc>
+      </w:tr>
+    </w:tbl>
     <w:p>
       <w:pPr>
         <w:rPr>
@@ -32,32 +1142,6 @@
           <w:szCs w:val="24"/>
         </w:rPr>
       </w:pPr>
-      <w:r>
-        <w:rPr>
-          <w:rFonts w:ascii="Arial" w:hAnsi="Arial" w:cs="Arial"/>
-          <w:sz w:val="24"/>
-          <w:szCs w:val="24"/>
-        </w:rPr>
-        <w:t>RN001</w:t>
-      </w:r>
-      <w:r>
-        <w:rPr>
-          <w:rFonts w:ascii="Arial" w:hAnsi="Arial" w:cs="Arial"/>
-          <w:b/>
-          <w:bCs/>
-          <w:sz w:val="24"/>
-          <w:szCs w:val="24"/>
-        </w:rPr>
-        <w:t xml:space="preserve"> </w:t>
-      </w:r>
-      <w:r>
-        <w:rPr>
-          <w:rFonts w:ascii="Arial" w:hAnsi="Arial" w:cs="Arial"/>
-          <w:sz w:val="24"/>
-          <w:szCs w:val="24"/>
-        </w:rPr>
-        <w:t xml:space="preserve">– Divulgação de informações </w:t>
-      </w:r>
     </w:p>
     <w:p>
       <w:pPr>
@@ -67,30 +1151,6 @@
           <w:szCs w:val="24"/>
         </w:rPr>
       </w:pPr>
-      <w:r>
-        <w:rPr>
-          <w:rFonts w:ascii="Arial" w:hAnsi="Arial" w:cs="Arial"/>
-          <w:sz w:val="24"/>
-          <w:szCs w:val="24"/>
-        </w:rPr>
-        <w:t>Deverá</w:t>
-      </w:r>
-      <w:r>
-        <w:rPr>
-          <w:rFonts w:ascii="Arial" w:hAnsi="Arial" w:cs="Arial"/>
-          <w:sz w:val="24"/>
-          <w:szCs w:val="24"/>
-        </w:rPr>
-        <w:t xml:space="preserve"> ser divulgad</w:t>
-      </w:r>
-      <w:r>
-        <w:rPr>
-          <w:rFonts w:ascii="Arial" w:hAnsi="Arial" w:cs="Arial"/>
-          <w:sz w:val="24"/>
-          <w:szCs w:val="24"/>
-        </w:rPr>
-        <w:t>o todas as despesas, fornecedores, ações e projetos referentes a prefeitura de Mogi das Cruzes.</w:t>
-      </w:r>
     </w:p>
     <w:p>
       <w:pPr>
@@ -100,14 +1160,6 @@
           <w:szCs w:val="24"/>
         </w:rPr>
       </w:pPr>
-      <w:r>
-        <w:rPr>
-          <w:rFonts w:ascii="Arial" w:hAnsi="Arial" w:cs="Arial"/>
-          <w:sz w:val="24"/>
-          <w:szCs w:val="24"/>
-        </w:rPr>
-        <w:t xml:space="preserve">RN002 – Atualização das informações  </w:t>
-      </w:r>
     </w:p>
     <w:p>
       <w:pPr>
@@ -117,22 +1169,6 @@
           <w:szCs w:val="24"/>
         </w:rPr>
       </w:pPr>
-      <w:r>
-        <w:rPr>
-          <w:rFonts w:ascii="Arial" w:hAnsi="Arial" w:cs="Arial"/>
-          <w:sz w:val="24"/>
-          <w:szCs w:val="24"/>
-        </w:rPr>
-        <w:t xml:space="preserve">// </w:t>
-      </w:r>
-      <w:r>
-        <w:rPr>
-          <w:rFonts w:ascii="Arial" w:hAnsi="Arial" w:cs="Arial"/>
-          <w:sz w:val="24"/>
-          <w:szCs w:val="24"/>
-        </w:rPr>
-        <w:t>Todas as informações devem ser atualizadas em tempo real.</w:t>
-      </w:r>
     </w:p>
     <w:p>
       <w:pPr>
@@ -142,14 +1178,6 @@
           <w:szCs w:val="24"/>
         </w:rPr>
       </w:pPr>
-      <w:r>
-        <w:rPr>
-          <w:rFonts w:ascii="Arial" w:hAnsi="Arial" w:cs="Arial"/>
-          <w:sz w:val="24"/>
-          <w:szCs w:val="24"/>
-        </w:rPr>
-        <w:t xml:space="preserve">RN003 – Veracidade das informações </w:t>
-      </w:r>
     </w:p>
     <w:p>
       <w:pPr>
@@ -159,40 +1187,6 @@
           <w:szCs w:val="24"/>
         </w:rPr>
       </w:pPr>
-      <w:r>
-        <w:rPr>
-          <w:rFonts w:ascii="Arial" w:hAnsi="Arial" w:cs="Arial"/>
-          <w:sz w:val="24"/>
-          <w:szCs w:val="24"/>
-        </w:rPr>
-        <w:t xml:space="preserve">As informações </w:t>
-      </w:r>
-      <w:r>
-        <w:rPr>
-          <w:rFonts w:ascii="Arial" w:hAnsi="Arial" w:cs="Arial"/>
-          <w:sz w:val="24"/>
-          <w:szCs w:val="24"/>
-        </w:rPr>
-        <w:t>disponibilizadas pela prefeitura ...  /</w:t>
-      </w:r>
-      <w:bookmarkStart w:id="0" w:name="_GoBack"/>
-      <w:bookmarkEnd w:id="0"/>
-      <w:r>
-        <w:rPr>
-          <w:rFonts w:ascii="Arial" w:hAnsi="Arial" w:cs="Arial"/>
-          <w:sz w:val="24"/>
-          <w:szCs w:val="24"/>
-        </w:rPr>
-        <w:t xml:space="preserve">/ </w:t>
-      </w:r>
-      <w:r>
-        <w:rPr>
-          <w:rFonts w:ascii="Arial" w:hAnsi="Arial" w:cs="Arial"/>
-          <w:sz w:val="24"/>
-          <w:szCs w:val="24"/>
-        </w:rPr>
-        <w:t>devem ser tiradas de fontes confiáveis, como o site oficial da prefeitura e da câmara de Mogi das Cruzes.</w:t>
-      </w:r>
     </w:p>
     <w:p>
       <w:pPr>
@@ -202,115 +1196,6 @@
           <w:szCs w:val="24"/>
         </w:rPr>
       </w:pPr>
-      <w:r>
-        <w:rPr>
-          <w:rFonts w:ascii="Arial" w:hAnsi="Arial" w:cs="Arial"/>
-          <w:sz w:val="24"/>
-          <w:szCs w:val="24"/>
-        </w:rPr>
-        <w:t>RN004 – Facilidade de acesso</w:t>
-      </w:r>
-    </w:p>
-    <w:p>
-      <w:pPr>
-        <w:rPr>
-          <w:rFonts w:ascii="Arial" w:hAnsi="Arial" w:cs="Arial"/>
-          <w:sz w:val="24"/>
-          <w:szCs w:val="24"/>
-        </w:rPr>
-      </w:pPr>
-      <w:r>
-        <w:rPr>
-          <w:rFonts w:ascii="Arial" w:hAnsi="Arial" w:cs="Arial"/>
-          <w:sz w:val="24"/>
-          <w:szCs w:val="24"/>
-        </w:rPr>
-        <w:t xml:space="preserve">Qualquer um que desejar </w:t>
-      </w:r>
-      <w:r>
-        <w:rPr>
-          <w:rFonts w:ascii="Arial" w:hAnsi="Arial" w:cs="Arial"/>
-          <w:sz w:val="24"/>
-          <w:szCs w:val="24"/>
-        </w:rPr>
-        <w:t>poderá ter</w:t>
-      </w:r>
-      <w:r>
-        <w:rPr>
-          <w:rFonts w:ascii="Arial" w:hAnsi="Arial" w:cs="Arial"/>
-          <w:sz w:val="24"/>
-          <w:szCs w:val="24"/>
-        </w:rPr>
-        <w:t xml:space="preserve"> acesso </w:t>
-      </w:r>
-      <w:proofErr w:type="spellStart"/>
-      <w:r>
-        <w:rPr>
-          <w:rFonts w:ascii="Arial" w:hAnsi="Arial" w:cs="Arial"/>
-          <w:sz w:val="24"/>
-          <w:szCs w:val="24"/>
-        </w:rPr>
-        <w:t>as</w:t>
-      </w:r>
-      <w:proofErr w:type="spellEnd"/>
-      <w:r>
-        <w:rPr>
-          <w:rFonts w:ascii="Arial" w:hAnsi="Arial" w:cs="Arial"/>
-          <w:sz w:val="24"/>
-          <w:szCs w:val="24"/>
-        </w:rPr>
-        <w:t xml:space="preserve"> informações.</w:t>
-      </w:r>
-    </w:p>
-    <w:p>
-      <w:pPr>
-        <w:rPr>
-          <w:rFonts w:ascii="Arial" w:hAnsi="Arial" w:cs="Arial"/>
-          <w:sz w:val="24"/>
-          <w:szCs w:val="24"/>
-        </w:rPr>
-      </w:pPr>
-      <w:r>
-        <w:rPr>
-          <w:rFonts w:ascii="Arial" w:hAnsi="Arial" w:cs="Arial"/>
-          <w:sz w:val="24"/>
-          <w:szCs w:val="24"/>
-        </w:rPr>
-        <w:t xml:space="preserve">RN005 – Divulgação de informações sobre a execução orçamentaria e </w:t>
-      </w:r>
-      <w:r>
-        <w:rPr>
-          <w:rFonts w:ascii="Arial" w:hAnsi="Arial" w:cs="Arial"/>
-          <w:sz w:val="24"/>
-          <w:szCs w:val="24"/>
-        </w:rPr>
-        <w:t>financeira.</w:t>
-      </w:r>
-    </w:p>
-    <w:p>
-      <w:pPr>
-        <w:rPr>
-          <w:rFonts w:ascii="Arial" w:hAnsi="Arial" w:cs="Arial"/>
-          <w:sz w:val="24"/>
-          <w:szCs w:val="24"/>
-        </w:rPr>
-      </w:pPr>
-      <w:r>
-        <w:rPr>
-          <w:rFonts w:ascii="Arial" w:hAnsi="Arial" w:cs="Arial"/>
-          <w:sz w:val="24"/>
-          <w:szCs w:val="24"/>
-        </w:rPr>
-        <w:t>Devem ser divulgadas as informações pormenorizadas sobre a execução orçamentária</w:t>
-      </w:r>
-      <w:r>
-        <w:rPr>
-          <w:rFonts w:ascii="Arial" w:hAnsi="Arial" w:cs="Arial"/>
-          <w:sz w:val="24"/>
-          <w:szCs w:val="24"/>
-        </w:rPr>
-        <w:t xml:space="preserve"> e financeira do município de Mogi das Cruzes.</w:t>
-      </w:r>
     </w:p>
     <w:p>
       <w:pPr>
@@ -757,6 +1642,25 @@
     <w:semiHidden/>
     <w:unhideWhenUsed/>
   </w:style>
+  <w:style w:type="table" w:styleId="Tabelacomgrade">
+    <w:name w:val="Table Grid"/>
+    <w:basedOn w:val="Tabelanormal"/>
+    <w:uiPriority w:val="39"/>
+    <w:rsid w:val="00C97AFA"/>
+    <w:pPr>
+      <w:spacing w:after="0" w:line="240" w:lineRule="auto"/>
+    </w:pPr>
+    <w:tblPr>
+      <w:tblBorders>
+        <w:top w:val="single" w:sz="4" w:space="0" w:color="auto"/>
+        <w:left w:val="single" w:sz="4" w:space="0" w:color="auto"/>
+        <w:bottom w:val="single" w:sz="4" w:space="0" w:color="auto"/>
+        <w:right w:val="single" w:sz="4" w:space="0" w:color="auto"/>
+        <w:insideH w:val="single" w:sz="4" w:space="0" w:color="auto"/>
+        <w:insideV w:val="single" w:sz="4" w:space="0" w:color="auto"/>
+      </w:tblBorders>
+    </w:tblPr>
+  </w:style>
 </w:styles>
 </file>
 

</xml_diff>